<commit_message>
Final stages, organized code, lab report ready
</commit_message>
<xml_diff>
--- a/Lab 4 Assignment.docx
+++ b/Lab 4 Assignment.docx
@@ -104,7 +104,15 @@
         <w:rPr>
           <w:b/>
         </w:rPr>
-        <w:t>, 2015</w:t>
+        <w:t>, 2</w:t>
+      </w:r>
+      <w:bookmarkStart w:id="0" w:name="_GoBack"/>
+      <w:bookmarkEnd w:id="0"/>
+      <w:r>
+        <w:rPr>
+          <w:b/>
+        </w:rPr>
+        <w:t>015</w:t>
       </w:r>
     </w:p>
     <w:p>
@@ -139,6 +147,7 @@
         </w:rPr>
         <w:t xml:space="preserve"> </w:t>
       </w:r>
+      <w:proofErr w:type="gramStart"/>
       <w:r>
         <w:t>(</w:t>
       </w:r>
@@ -148,6 +157,7 @@
         </w:rPr>
         <w:t xml:space="preserve"> TripNumber</w:t>
       </w:r>
+      <w:proofErr w:type="gramEnd"/>
       <w:r>
         <w:t>, StartLocationName, DestinationName)</w:t>
       </w:r>
@@ -169,6 +179,7 @@
         </w:rPr>
         <w:t xml:space="preserve"> </w:t>
       </w:r>
+      <w:proofErr w:type="gramStart"/>
       <w:r>
         <w:t xml:space="preserve">( </w:t>
       </w:r>
@@ -176,12 +187,19 @@
         <w:rPr>
           <w:u w:val="single"/>
         </w:rPr>
-        <w:t>TripNumber, Date, ScheduledStar</w:t>
-      </w:r>
+        <w:t>TripNumber</w:t>
+      </w:r>
+      <w:proofErr w:type="gramEnd"/>
       <w:r>
         <w:rPr>
           <w:u w:val="single"/>
         </w:rPr>
+        <w:t>, Date, ScheduledStar</w:t>
+      </w:r>
+      <w:r>
+        <w:rPr>
+          <w:u w:val="single"/>
+        </w:rPr>
         <w:t>t</w:t>
       </w:r>
       <w:r>
@@ -214,6 +232,7 @@
         </w:rPr>
         <w:t xml:space="preserve"> </w:t>
       </w:r>
+      <w:proofErr w:type="gramStart"/>
       <w:r>
         <w:t xml:space="preserve">( </w:t>
       </w:r>
@@ -223,12 +242,14 @@
         </w:rPr>
         <w:t>BusID</w:t>
       </w:r>
+      <w:proofErr w:type="gramEnd"/>
       <w:r>
         <w:t>, Model,Year)</w:t>
       </w:r>
     </w:p>
     <w:p/>
     <w:p>
+      <w:proofErr w:type="gramStart"/>
       <w:r>
         <w:rPr>
           <w:b/>
@@ -239,7 +260,14 @@
         <w:rPr>
           <w:u w:val="single"/>
         </w:rPr>
-        <w:t>( DriverName</w:t>
+        <w:t>(</w:t>
+      </w:r>
+      <w:proofErr w:type="gramEnd"/>
+      <w:r>
+        <w:rPr>
+          <w:u w:val="single"/>
+        </w:rPr>
+        <w:t xml:space="preserve"> DriverName</w:t>
       </w:r>
       <w:r>
         <w:t>,  DriverTelephoneNumber)</w:t>
@@ -348,449 +376,862 @@
     </w:p>
     <w:p/>
     <w:p>
+      <w:r>
+        <w:rPr>
+          <w:b/>
+        </w:rPr>
+        <w:t>TripStopInfo</w:t>
+      </w:r>
+      <w:r>
+        <w:rPr>
+          <w:b/>
+        </w:rPr>
+        <w:t xml:space="preserve"> </w:t>
+      </w:r>
+      <w:r>
+        <w:t>(</w:t>
+      </w:r>
+      <w:r>
+        <w:rPr>
+          <w:u w:val="single"/>
+        </w:rPr>
+        <w:t>TripNumber</w:t>
+      </w:r>
+      <w:r>
+        <w:rPr>
+          <w:u w:val="single"/>
+        </w:rPr>
+        <w:t>, StopNumber</w:t>
+      </w:r>
+      <w:r>
+        <w:t>, SequenceNumber, DrivingTime)</w:t>
+      </w:r>
+    </w:p>
+    <w:p/>
+    <w:p>
       <w:pPr>
         <w:rPr>
           <w:rStyle w:val="IntenseReference"/>
+          <w:b w:val="0"/>
         </w:rPr>
       </w:pPr>
       <w:r>
         <w:rPr>
           <w:b/>
         </w:rPr>
+        <w:t>INITIAL DATABASE VALUES:</w:t>
+      </w:r>
+    </w:p>
+    <w:p/>
+    <w:p>
+      <w:r>
+        <w:pict>
+          <v:shapetype id="_x0000_t75" coordsize="21600,21600" o:spt="75" o:preferrelative="t" path="m@4@5l@4@11@9@11@9@5xe" filled="f" stroked="f">
+            <v:stroke joinstyle="miter"/>
+            <v:formulas>
+              <v:f eqn="if lineDrawn pixelLineWidth 0"/>
+              <v:f eqn="sum @0 1 0"/>
+              <v:f eqn="sum 0 0 @1"/>
+              <v:f eqn="prod @2 1 2"/>
+              <v:f eqn="prod @3 21600 pixelWidth"/>
+              <v:f eqn="prod @3 21600 pixelHeight"/>
+              <v:f eqn="sum @0 0 1"/>
+              <v:f eqn="prod @6 1 2"/>
+              <v:f eqn="prod @7 21600 pixelWidth"/>
+              <v:f eqn="sum @8 21600 0"/>
+              <v:f eqn="prod @7 21600 pixelHeight"/>
+              <v:f eqn="sum @10 21600 0"/>
+            </v:formulas>
+            <v:path o:extrusionok="f" gradientshapeok="t" o:connecttype="rect"/>
+            <o:lock v:ext="edit" aspectratio="t"/>
+          </v:shapetype>
+          <v:shape id="_x0000_i1027" type="#_x0000_t75" style="width:542.8pt;height:60.75pt">
+            <v:imagedata r:id="rId4" o:title=""/>
+          </v:shape>
+        </w:pict>
+      </w:r>
+    </w:p>
+    <w:p>
+      <w:r>
+        <w:pict>
+          <v:shape id="_x0000_i1035" type="#_x0000_t75" style="width:6in;height:112.05pt">
+            <v:imagedata r:id="rId5" o:title=""/>
+          </v:shape>
+        </w:pict>
+      </w:r>
+    </w:p>
+    <w:p/>
+    <w:p>
+      <w:r>
+        <w:pict>
+          <v:shape id="_x0000_i1039" type="#_x0000_t75" style="width:408.2pt;height:93.9pt">
+            <v:imagedata r:id="rId6" o:title=""/>
+          </v:shape>
+        </w:pict>
+      </w:r>
+    </w:p>
+    <w:p>
+      <w:r>
+        <w:lastRenderedPageBreak/>
+        <w:pict>
+          <v:shape id="_x0000_i1028" type="#_x0000_t75" style="width:276.75pt;height:174.7pt">
+            <v:imagedata r:id="rId7" o:title=""/>
+          </v:shape>
+        </w:pict>
+      </w:r>
+    </w:p>
+    <w:p/>
+    <w:p>
+      <w:r>
+        <w:pict>
+          <v:shape id="_x0000_i1029" type="#_x0000_t75" style="width:355pt;height:112.7pt">
+            <v:imagedata r:id="rId8" o:title=""/>
+          </v:shape>
+        </w:pict>
+      </w:r>
+    </w:p>
+    <w:p>
+      <w:r>
+        <w:pict>
+          <v:shape id="_x0000_i1030" type="#_x0000_t75" style="width:370pt;height:3in">
+            <v:imagedata r:id="rId9" o:title=""/>
+          </v:shape>
+        </w:pict>
+      </w:r>
+    </w:p>
+    <w:p>
+      <w:r>
+        <w:pict>
+          <v:shape id="_x0000_i1034" type="#_x0000_t75" style="width:393.8pt;height:127.1pt">
+            <v:imagedata r:id="rId10" o:title=""/>
+          </v:shape>
+        </w:pict>
+      </w:r>
+    </w:p>
+    <w:p/>
+    <w:p>
+      <w:r>
+        <w:t>1</w:t>
+      </w:r>
+      <w:r>
+        <w:t xml:space="preserve">. </w:t>
+      </w:r>
+      <w:r>
+        <w:t>Display</w:t>
+      </w:r>
+      <w:r>
+        <w:t xml:space="preserve"> </w:t>
+      </w:r>
+      <w:r>
+        <w:t>the schedule of all trips for a given StartL</w:t>
+      </w:r>
+      <w:r>
+        <w:t>o</w:t>
+      </w:r>
+      <w:r>
+        <w:t xml:space="preserve">cationName and Destination Name, </w:t>
+      </w:r>
+      <w:r>
+        <w:t xml:space="preserve">and </w:t>
+      </w:r>
+      <w:r>
+        <w:t>D</w:t>
+      </w:r>
+      <w:r>
+        <w:t>ate</w:t>
+      </w:r>
+      <w:r>
+        <w:t>. In addition to these attributes, the schedule</w:t>
+      </w:r>
+      <w:r>
+        <w:t xml:space="preserve"> includes</w:t>
+      </w:r>
+      <w:r>
+        <w:t xml:space="preserve">: </w:t>
+      </w:r>
+      <w:r>
+        <w:t>Scheduled StartTime</w:t>
+      </w:r>
+      <w:r>
+        <w:t>, ScheduledArrivalTime,</w:t>
+      </w:r>
+      <w:r>
+        <w:t xml:space="preserve"> DriverID, and BusID</w:t>
+      </w:r>
+      <w:r>
+        <w:t>.</w:t>
+      </w:r>
+      <w:r>
+        <w:t xml:space="preserve"> </w:t>
+      </w:r>
+      <w:r>
+        <w:t xml:space="preserve">  </w:t>
+      </w:r>
+    </w:p>
+    <w:p>
+      <w:r>
+        <w:pict>
+          <v:shape id="_x0000_i1025" type="#_x0000_t75" style="width:395.05pt;height:465.2pt">
+            <v:imagedata r:id="rId11" o:title=""/>
+          </v:shape>
+        </w:pict>
+      </w:r>
+      <w:r>
+        <w:t xml:space="preserve"> </w:t>
+      </w:r>
+    </w:p>
+    <w:p/>
+    <w:p/>
+    <w:p/>
+    <w:p/>
+    <w:p/>
+    <w:p/>
+    <w:p/>
+    <w:p/>
+    <w:p/>
+    <w:p>
+      <w:pPr>
+        <w:rPr>
+          <w:sz w:val="20"/>
+          <w:szCs w:val="20"/>
+        </w:rPr>
+      </w:pPr>
+      <w:r>
+        <w:rPr>
+          <w:sz w:val="20"/>
+          <w:szCs w:val="20"/>
+        </w:rPr>
+        <w:lastRenderedPageBreak/>
+        <w:t>2.</w:t>
+      </w:r>
+      <w:r>
+        <w:rPr>
+          <w:sz w:val="20"/>
+          <w:szCs w:val="20"/>
+        </w:rPr>
+        <w:t xml:space="preserve"> </w:t>
+      </w:r>
+      <w:r>
+        <w:rPr>
+          <w:sz w:val="20"/>
+          <w:szCs w:val="20"/>
+        </w:rPr>
+        <w:t xml:space="preserve">Edit </w:t>
+      </w:r>
+      <w:r>
+        <w:rPr>
+          <w:sz w:val="20"/>
+          <w:szCs w:val="20"/>
+        </w:rPr>
+        <w:t xml:space="preserve">the </w:t>
+      </w:r>
+      <w:r>
+        <w:rPr>
+          <w:sz w:val="20"/>
+          <w:szCs w:val="20"/>
+        </w:rPr>
+        <w:t>schedule</w:t>
+      </w:r>
+      <w:r>
+        <w:rPr>
+          <w:sz w:val="20"/>
+          <w:szCs w:val="20"/>
+        </w:rPr>
+        <w:t xml:space="preserve"> i.e. edit the table</w:t>
+      </w:r>
+      <w:r>
+        <w:rPr>
+          <w:sz w:val="20"/>
+          <w:szCs w:val="20"/>
+        </w:rPr>
+        <w:t xml:space="preserve"> </w:t>
+      </w:r>
+      <w:r>
+        <w:rPr>
+          <w:sz w:val="20"/>
+          <w:szCs w:val="20"/>
+        </w:rPr>
+        <w:t xml:space="preserve">of </w:t>
+      </w:r>
+      <w:r>
+        <w:rPr>
+          <w:sz w:val="20"/>
+          <w:szCs w:val="20"/>
+        </w:rPr>
+        <w:t>T</w:t>
+      </w:r>
+      <w:r>
+        <w:rPr>
+          <w:sz w:val="20"/>
+          <w:szCs w:val="20"/>
+        </w:rPr>
+        <w:t xml:space="preserve">rip </w:t>
+      </w:r>
+      <w:r>
+        <w:rPr>
+          <w:sz w:val="20"/>
+          <w:szCs w:val="20"/>
+        </w:rPr>
+        <w:t>O</w:t>
+      </w:r>
+      <w:r>
+        <w:rPr>
+          <w:sz w:val="20"/>
+          <w:szCs w:val="20"/>
+        </w:rPr>
+        <w:t>ffering</w:t>
+      </w:r>
+      <w:r>
+        <w:rPr>
+          <w:sz w:val="20"/>
+          <w:szCs w:val="20"/>
+        </w:rPr>
+        <w:t xml:space="preserve"> </w:t>
+      </w:r>
+      <w:r>
+        <w:rPr>
+          <w:sz w:val="20"/>
+          <w:szCs w:val="20"/>
+        </w:rPr>
+        <w:t>as follows</w:t>
+      </w:r>
+      <w:r>
+        <w:rPr>
+          <w:sz w:val="20"/>
+          <w:szCs w:val="20"/>
+        </w:rPr>
+        <w:t>:</w:t>
+      </w:r>
+      <w:r>
+        <w:rPr>
+          <w:sz w:val="20"/>
+          <w:szCs w:val="20"/>
+        </w:rPr>
+        <w:t xml:space="preserve"> </w:t>
+      </w:r>
+    </w:p>
+    <w:p>
+      <w:pPr>
+        <w:rPr>
+          <w:sz w:val="20"/>
+          <w:szCs w:val="20"/>
+        </w:rPr>
+      </w:pPr>
+      <w:r>
+        <w:rPr>
+          <w:sz w:val="20"/>
+          <w:szCs w:val="20"/>
+        </w:rPr>
+        <w:t>-</w:t>
+      </w:r>
+      <w:r>
+        <w:rPr>
+          <w:sz w:val="20"/>
+          <w:szCs w:val="20"/>
+        </w:rPr>
+        <w:t xml:space="preserve">Delete </w:t>
+      </w:r>
+      <w:r>
+        <w:rPr>
+          <w:sz w:val="20"/>
+          <w:szCs w:val="20"/>
+        </w:rPr>
+        <w:t>a</w:t>
+      </w:r>
+      <w:r>
+        <w:rPr>
+          <w:sz w:val="20"/>
+          <w:szCs w:val="20"/>
+        </w:rPr>
+        <w:t xml:space="preserve"> trip offering specified by Trip#, </w:t>
+      </w:r>
+      <w:r>
+        <w:rPr>
+          <w:sz w:val="20"/>
+          <w:szCs w:val="20"/>
+        </w:rPr>
+        <w:t>D</w:t>
+      </w:r>
+      <w:r>
+        <w:rPr>
+          <w:sz w:val="20"/>
+          <w:szCs w:val="20"/>
+        </w:rPr>
+        <w:t>ate</w:t>
+      </w:r>
+      <w:r>
+        <w:rPr>
+          <w:sz w:val="20"/>
+          <w:szCs w:val="20"/>
+        </w:rPr>
+        <w:t>, and</w:t>
+      </w:r>
+      <w:r>
+        <w:rPr>
+          <w:sz w:val="20"/>
+          <w:szCs w:val="20"/>
+        </w:rPr>
+        <w:t xml:space="preserve"> ScheduledStart</w:t>
+      </w:r>
+      <w:r>
+        <w:rPr>
+          <w:sz w:val="20"/>
+          <w:szCs w:val="20"/>
+        </w:rPr>
+        <w:t>T</w:t>
+      </w:r>
+      <w:r>
+        <w:rPr>
+          <w:sz w:val="20"/>
+          <w:szCs w:val="20"/>
+        </w:rPr>
+        <w:t>ime;</w:t>
+      </w:r>
+    </w:p>
+    <w:p>
+      <w:r>
+        <w:pict>
+          <v:shape id="_x0000_i1036" type="#_x0000_t75" style="width:363.15pt;height:374.4pt" o:bordertopcolor="this" o:borderleftcolor="this" o:borderbottomcolor="this" o:borderrightcolor="this">
+            <v:imagedata r:id="rId12" o:title=""/>
+            <w10:bordertop type="single" width="4"/>
+            <w10:borderleft type="single" width="4"/>
+            <w10:borderbottom type="single" width="4"/>
+            <w10:borderright type="single" width="4"/>
+          </v:shape>
+        </w:pict>
+      </w:r>
+    </w:p>
+    <w:p>
+      <w:r>
+        <w:pict>
+          <v:shape id="_x0000_i1037" type="#_x0000_t75" style="width:251.05pt;height:156.5pt" o:bordertopcolor="this" o:borderleftcolor="this" o:borderbottomcolor="this" o:borderrightcolor="this">
+            <v:imagedata r:id="rId13" o:title=""/>
+            <w10:bordertop type="single" width="4"/>
+            <w10:borderleft type="single" width="4"/>
+            <w10:borderbottom type="single" width="4"/>
+            <w10:borderright type="single" width="4"/>
+          </v:shape>
+        </w:pict>
+      </w:r>
+    </w:p>
+    <w:p>
+      <w:r>
+        <w:pict>
+          <v:shape id="_x0000_i1038" type="#_x0000_t75" style="width:334.35pt;height:87.05pt">
+            <v:imagedata r:id="rId14" o:title=""/>
+          </v:shape>
+        </w:pict>
+      </w:r>
+    </w:p>
+    <w:p>
+      <w:r>
+        <w:lastRenderedPageBreak/>
+        <w:t>-</w:t>
+      </w:r>
+      <w:r>
+        <w:t xml:space="preserve">Add </w:t>
+      </w:r>
+      <w:r>
+        <w:t xml:space="preserve">a set of </w:t>
+      </w:r>
+      <w:r>
+        <w:t>trip offerings assuming the values of all attributes are given</w:t>
+      </w:r>
+      <w:r>
+        <w:t xml:space="preserve"> </w:t>
+      </w:r>
+      <w:r>
+        <w:t xml:space="preserve">(the software asks if you have more trips </w:t>
+      </w:r>
+      <w:r>
+        <w:t>to enter);</w:t>
+      </w:r>
+    </w:p>
+    <w:p>
+      <w:r>
+        <w:pict>
+          <v:shape id="_x0000_i1046" type="#_x0000_t75" style="width:301.15pt;height:477.7pt">
+            <v:imagedata r:id="rId15" o:title=""/>
+          </v:shape>
+        </w:pict>
+      </w:r>
+      <w:r>
+        <w:pict>
+          <v:shape id="_x0000_i1047" type="#_x0000_t75" style="width:431.35pt;height:140.25pt">
+            <v:imagedata r:id="rId16" o:title=""/>
+          </v:shape>
+        </w:pict>
+      </w:r>
+    </w:p>
+    <w:p>
+      <w:r>
+        <w:lastRenderedPageBreak/>
+        <w:t>-</w:t>
+      </w:r>
+      <w:r>
+        <w:t xml:space="preserve"> </w:t>
+      </w:r>
+      <w:r>
+        <w:t xml:space="preserve">Change the driver for a given Trip offering (i.e given </w:t>
+      </w:r>
+      <w:r>
+        <w:t>TripN</w:t>
+      </w:r>
+      <w:r>
+        <w:t xml:space="preserve">umber, Date, </w:t>
+      </w:r>
+      <w:proofErr w:type="gramStart"/>
+      <w:r>
+        <w:t>ScheduledStartTime</w:t>
+      </w:r>
+      <w:proofErr w:type="gramEnd"/>
+      <w:r>
+        <w:t>);</w:t>
+      </w:r>
+    </w:p>
+    <w:p/>
+    <w:p>
+      <w:r>
+        <w:pict>
+          <v:shape id="_x0000_i1048" type="#_x0000_t75" style="width:376.9pt;height:462.05pt">
+            <v:imagedata r:id="rId17" o:title=""/>
+          </v:shape>
+        </w:pict>
+      </w:r>
+    </w:p>
+    <w:p>
+      <w:r>
+        <w:rPr>
+          <w:noProof/>
+        </w:rPr>
+        <w:pict>
+          <v:shape id="_x0000_s1026" type="#_x0000_t75" style="position:absolute;margin-left:0;margin-top:11.3pt;width:251.05pt;height:132.1pt;z-index:1;mso-position-horizontal-relative:text;mso-position-vertical-relative:text">
+            <v:imagedata r:id="rId18" o:title=""/>
+          </v:shape>
+        </w:pict>
+      </w:r>
+      <w:r>
+        <w:br w:type="page"/>
+      </w:r>
+      <w:r>
+        <w:lastRenderedPageBreak/>
+        <w:pict>
+          <v:shape id="_x0000_i1049" type="#_x0000_t75" style="width:6in;height:134.6pt">
+            <v:imagedata r:id="rId19" o:title=""/>
+          </v:shape>
+        </w:pict>
+      </w:r>
+    </w:p>
+    <w:p>
+      <w:r>
+        <w:br w:type="page"/>
+      </w:r>
+    </w:p>
+    <w:p>
+      <w:r>
+        <w:t>- Change the bus for a given Trip offering</w:t>
+      </w:r>
+      <w:r>
+        <w:t>.</w:t>
+      </w:r>
+    </w:p>
+    <w:p>
+      <w:r>
+        <w:pict>
+          <v:shape id="_x0000_i1050" type="#_x0000_t75" style="width:361.9pt;height:615.45pt">
+            <v:imagedata r:id="rId20" o:title=""/>
+          </v:shape>
+        </w:pict>
+      </w:r>
+    </w:p>
+    <w:p>
+      <w:r>
+        <w:lastRenderedPageBreak/>
+        <w:pict>
+          <v:shape id="_x0000_i1051" type="#_x0000_t75" style="width:6in;height:136.5pt">
+            <v:imagedata r:id="rId21" o:title=""/>
+          </v:shape>
+        </w:pict>
+      </w:r>
+    </w:p>
+    <w:p/>
+    <w:p/>
+    <w:p/>
+    <w:p/>
+    <w:p/>
+    <w:p/>
+    <w:p/>
+    <w:p/>
+    <w:p/>
+    <w:p/>
+    <w:p/>
+    <w:p/>
+    <w:p/>
+    <w:p/>
+    <w:p/>
+    <w:p/>
+    <w:p/>
+    <w:p/>
+    <w:p/>
+    <w:p/>
+    <w:p/>
+    <w:p/>
+    <w:p/>
+    <w:p/>
+    <w:p/>
+    <w:p/>
+    <w:p/>
+    <w:p/>
+    <w:p/>
+    <w:p/>
+    <w:p/>
+    <w:p/>
+    <w:p/>
+    <w:p/>
+    <w:p/>
+    <w:p/>
+    <w:p/>
+    <w:p/>
+    <w:p>
+      <w:r>
+        <w:t xml:space="preserve">3. </w:t>
+      </w:r>
+      <w:r>
+        <w:t>Display the stops of a given trip</w:t>
+      </w:r>
+      <w:r>
+        <w:t xml:space="preserve"> </w:t>
+      </w:r>
+      <w:proofErr w:type="gramStart"/>
+      <w:r>
+        <w:t>( i.e</w:t>
+      </w:r>
+      <w:proofErr w:type="gramEnd"/>
+      <w:r>
+        <w:t xml:space="preserve">. the attributes of the table </w:t>
+      </w:r>
+      <w:r>
+        <w:rPr>
+          <w:b/>
+        </w:rPr>
         <w:t>TripStopInfo</w:t>
       </w:r>
       <w:r>
-        <w:rPr>
-          <w:b/>
-        </w:rPr>
-        <w:t xml:space="preserve"> </w:t>
-      </w:r>
-      <w:r>
-        <w:t xml:space="preserve">( </w:t>
-      </w:r>
-      <w:r>
-        <w:rPr>
-          <w:u w:val="single"/>
-        </w:rPr>
-        <w:t>TripNumber, StopNumber</w:t>
-      </w:r>
-      <w:r>
-        <w:t>, SequenceNumber, DrivingTime)</w:t>
-      </w:r>
-    </w:p>
-    <w:p/>
-    <w:p>
-      <w:r>
-        <w:t>Given Date and Driver.</w:t>
-      </w:r>
-    </w:p>
-    <w:p/>
-    <w:p>
-      <w:r>
-        <w:t>Weekly Schedule:</w:t>
-      </w:r>
-    </w:p>
-    <w:p>
-      <w:r>
-        <w:t>Date</w:t>
-      </w:r>
-      <w:r>
-        <w:t xml:space="preserve">, Start Location, Destination Name, Start time, Arrival Time, Driver Name, Bus ID, </w:t>
-      </w:r>
-    </w:p>
-    <w:p/>
-    <w:p/>
-    <w:p>
-      <w:r>
-        <w:t xml:space="preserve"> </w:t>
-      </w:r>
-      <w:r>
-        <w:t xml:space="preserve">The system should deal with </w:t>
-      </w:r>
-      <w:r>
-        <w:t>at least the f</w:t>
-      </w:r>
-      <w:r>
-        <w:t>ollowing transactions</w:t>
-      </w:r>
-      <w:r>
-        <w:t>:</w:t>
-      </w:r>
-    </w:p>
-    <w:p/>
-    <w:p/>
-    <w:p>
-      <w:r>
-        <w:t>1</w:t>
-      </w:r>
-      <w:r>
-        <w:t xml:space="preserve">. </w:t>
-      </w:r>
-      <w:r>
-        <w:t>Display</w:t>
-      </w:r>
-      <w:r>
-        <w:t xml:space="preserve"> </w:t>
-      </w:r>
-      <w:r>
-        <w:t>the schedule of all trips for a given StartL</w:t>
-      </w:r>
-      <w:r>
-        <w:t>o</w:t>
-      </w:r>
-      <w:r>
-        <w:t xml:space="preserve">cationName and Destination Name, </w:t>
-      </w:r>
-      <w:r>
-        <w:t xml:space="preserve">and </w:t>
-      </w:r>
-      <w:r>
-        <w:t>D</w:t>
-      </w:r>
-      <w:r>
-        <w:t>ate</w:t>
-      </w:r>
-      <w:r>
-        <w:t>. In addition to these attributes, the schedule</w:t>
-      </w:r>
-      <w:r>
-        <w:t xml:space="preserve"> includes</w:t>
-      </w:r>
-      <w:r>
-        <w:t xml:space="preserve">: </w:t>
-      </w:r>
-      <w:r>
-        <w:t>Scheduled StartTime</w:t>
-      </w:r>
-      <w:r>
-        <w:t>, ScheduledArrivalTime,</w:t>
-      </w:r>
-      <w:r>
-        <w:t xml:space="preserve"> DriverID, and BusID</w:t>
+        <w:t>).</w:t>
+      </w:r>
+    </w:p>
+    <w:p>
+      <w:r>
+        <w:pict>
+          <v:shape id="_x0000_i1033" type="#_x0000_t75" style="width:431.35pt;height:410.1pt">
+            <v:imagedata r:id="rId22" o:title=""/>
+          </v:shape>
+        </w:pict>
+      </w:r>
+    </w:p>
+    <w:p/>
+    <w:p/>
+    <w:p/>
+    <w:p/>
+    <w:p/>
+    <w:p/>
+    <w:p/>
+    <w:p/>
+    <w:p/>
+    <w:p/>
+    <w:p/>
+    <w:p/>
+    <w:p/>
+    <w:p/>
+    <w:p/>
+    <w:p/>
+    <w:p>
+      <w:r>
+        <w:t xml:space="preserve">4. </w:t>
+      </w:r>
+      <w:r>
+        <w:t xml:space="preserve">Display the weekly schedule of a given driver and </w:t>
+      </w:r>
+      <w:r>
+        <w:t>date.</w:t>
+      </w:r>
+    </w:p>
+    <w:p>
+      <w:r>
+        <w:pict>
+          <v:shape id="_x0000_i1026" type="#_x0000_t75" style="width:431.35pt;height:427pt">
+            <v:imagedata r:id="rId23" o:title=""/>
+          </v:shape>
+        </w:pict>
+      </w:r>
+    </w:p>
+    <w:p/>
+    <w:p/>
+    <w:p/>
+    <w:p/>
+    <w:p/>
+    <w:p/>
+    <w:p/>
+    <w:p/>
+    <w:p/>
+    <w:p/>
+    <w:p/>
+    <w:p/>
+    <w:p/>
+    <w:p/>
+    <w:p/>
+    <w:p>
+      <w:r>
+        <w:t>5. Add a drive</w:t>
+      </w:r>
+      <w:r>
+        <w:t>r</w:t>
       </w:r>
       <w:r>
         <w:t>.</w:t>
       </w:r>
-      <w:r>
-        <w:t xml:space="preserve"> </w:t>
-      </w:r>
-      <w:r>
-        <w:t xml:space="preserve">  </w:t>
-      </w:r>
-    </w:p>
-    <w:p>
-      <w:r>
-        <w:t>-</w:t>
-      </w:r>
-      <w:r>
-        <w:t>Done</w:t>
-      </w:r>
-      <w:r>
-        <w:tab/>
-      </w:r>
-    </w:p>
-    <w:p>
-      <w:r>
-        <w:t xml:space="preserve"> </w:t>
-      </w:r>
-    </w:p>
-    <w:p>
-      <w:r>
-        <w:t>2.</w:t>
-      </w:r>
-      <w:r>
-        <w:t xml:space="preserve"> </w:t>
-      </w:r>
-      <w:r>
-        <w:t xml:space="preserve">Edit </w:t>
-      </w:r>
-      <w:r>
-        <w:t xml:space="preserve">the </w:t>
-      </w:r>
-      <w:r>
-        <w:t>schedule</w:t>
-      </w:r>
-      <w:r>
-        <w:t xml:space="preserve"> i.e. edit the table</w:t>
-      </w:r>
-      <w:r>
-        <w:t xml:space="preserve"> </w:t>
-      </w:r>
-      <w:r>
-        <w:t xml:space="preserve">of </w:t>
-      </w:r>
-      <w:r>
-        <w:t>T</w:t>
-      </w:r>
-      <w:r>
-        <w:t xml:space="preserve">rip </w:t>
-      </w:r>
-      <w:r>
-        <w:t>O</w:t>
-      </w:r>
-      <w:r>
-        <w:t>ffering</w:t>
-      </w:r>
-      <w:r>
-        <w:t xml:space="preserve"> </w:t>
-      </w:r>
-      <w:r>
-        <w:t>as follows</w:t>
-      </w:r>
-      <w:r>
-        <w:t>:</w:t>
-      </w:r>
-    </w:p>
-    <w:p>
-      <w:bookmarkStart w:id="0" w:name="_GoBack"/>
-      <w:bookmarkEnd w:id="0"/>
-    </w:p>
-    <w:p>
-      <w:r>
-        <w:t>-</w:t>
-      </w:r>
-      <w:r>
-        <w:t xml:space="preserve">Delete </w:t>
-      </w:r>
-      <w:r>
-        <w:t>a</w:t>
-      </w:r>
-      <w:r>
-        <w:t xml:space="preserve"> trip offering specified by Trip#, </w:t>
-      </w:r>
-      <w:r>
-        <w:t>D</w:t>
-      </w:r>
-      <w:r>
-        <w:t>ate</w:t>
-      </w:r>
-      <w:r>
-        <w:t>, and</w:t>
-      </w:r>
-      <w:r>
-        <w:t xml:space="preserve"> ScheduledStart</w:t>
-      </w:r>
-      <w:r>
-        <w:t>T</w:t>
-      </w:r>
-      <w:r>
-        <w:t>ime;</w:t>
-      </w:r>
-    </w:p>
-    <w:p/>
-    <w:p>
-      <w:r>
-        <w:t>-</w:t>
-      </w:r>
-      <w:r>
-        <w:t xml:space="preserve">Add </w:t>
-      </w:r>
-      <w:r>
-        <w:t xml:space="preserve">a set of </w:t>
-      </w:r>
-      <w:r>
-        <w:t>trip offerings assuming the values of all attributes are given</w:t>
-      </w:r>
-      <w:r>
-        <w:t xml:space="preserve"> </w:t>
-      </w:r>
-      <w:r>
-        <w:t xml:space="preserve">(the software asks if you have more trips to enter) </w:t>
-      </w:r>
-      <w:r>
-        <w:t>;</w:t>
-      </w:r>
-    </w:p>
-    <w:p/>
-    <w:p>
-      <w:r>
-        <w:t>-</w:t>
-      </w:r>
-      <w:r>
-        <w:t xml:space="preserve"> </w:t>
-      </w:r>
-      <w:r>
-        <w:t xml:space="preserve">Change the driver for a given Trip offering (i.e given </w:t>
-      </w:r>
-      <w:r>
-        <w:t>TripN</w:t>
-      </w:r>
-      <w:r>
-        <w:t>umber, Date, ScheduledStartTime);</w:t>
-      </w:r>
-    </w:p>
-    <w:p/>
-    <w:p>
-      <w:r>
-        <w:t>- Change the bus for a given Trip offering</w:t>
+    </w:p>
+    <w:p>
+      <w:r>
+        <w:pict>
+          <v:shape id="_x0000_i1031" type="#_x0000_t75" style="width:431.35pt;height:345.6pt">
+            <v:imagedata r:id="rId24" o:title=""/>
+          </v:shape>
+        </w:pict>
+      </w:r>
+    </w:p>
+    <w:p>
+      <w:r>
+        <w:pict>
+          <v:shape id="_x0000_i1032" type="#_x0000_t75" style="width:431.35pt;height:149.65pt">
+            <v:imagedata r:id="rId25" o:title=""/>
+          </v:shape>
+        </w:pict>
+      </w:r>
+    </w:p>
+    <w:p/>
+    <w:p/>
+    <w:p/>
+    <w:p/>
+    <w:p/>
+    <w:p/>
+    <w:p/>
+    <w:p/>
+    <w:p/>
+    <w:p/>
+    <w:p>
+      <w:r>
+        <w:t>6. Add a bus</w:t>
       </w:r>
       <w:r>
         <w:t>.</w:t>
       </w:r>
     </w:p>
-    <w:p/>
-    <w:p/>
-    <w:p/>
-    <w:p>
-      <w:r>
-        <w:t xml:space="preserve">3. </w:t>
-      </w:r>
-      <w:r>
-        <w:t>Display the stops of a given trip</w:t>
-      </w:r>
-      <w:r>
-        <w:t xml:space="preserve"> </w:t>
-      </w:r>
-      <w:proofErr w:type="gramStart"/>
-      <w:r>
-        <w:t>( i.e</w:t>
-      </w:r>
-      <w:proofErr w:type="gramEnd"/>
-      <w:r>
-        <w:t xml:space="preserve">. the attributes of the table </w:t>
+    <w:p>
+      <w:r>
+        <w:pict>
+          <v:shape id="_x0000_i1040" type="#_x0000_t75" style="width:284.25pt;height:455.15pt">
+            <v:imagedata r:id="rId26" o:title=""/>
+          </v:shape>
+        </w:pict>
+      </w:r>
+    </w:p>
+    <w:p/>
+    <w:p>
+      <w:r>
+        <w:lastRenderedPageBreak/>
+        <w:pict>
+          <v:shape id="_x0000_i1041" type="#_x0000_t75" style="width:6in;height:155.9pt">
+            <v:imagedata r:id="rId27" o:title=""/>
+          </v:shape>
+        </w:pict>
+      </w:r>
+    </w:p>
+    <w:p>
+      <w:r>
+        <w:t>7. Delete a bus</w:t>
+      </w:r>
+      <w:r>
+        <w:t>.</w:t>
+      </w:r>
+    </w:p>
+    <w:p>
+      <w:r>
+        <w:pict>
+          <v:shape id="_x0000_i1042" type="#_x0000_t75" style="width:307.4pt;height:470.2pt">
+            <v:imagedata r:id="rId28" o:title=""/>
+          </v:shape>
+        </w:pict>
+      </w:r>
+    </w:p>
+    <w:p/>
+    <w:p>
+      <w:r>
+        <w:pict>
+          <v:shape id="_x0000_i1043" type="#_x0000_t75" style="width:347.5pt;height:127.7pt">
+            <v:imagedata r:id="rId29" o:title=""/>
+          </v:shape>
+        </w:pict>
+      </w:r>
+    </w:p>
+    <w:p>
+      <w:pPr>
+        <w:rPr>
+          <w:b/>
+        </w:rPr>
+      </w:pPr>
+      <w:r>
+        <w:br w:type="page"/>
+      </w:r>
+      <w:r>
+        <w:lastRenderedPageBreak/>
+        <w:t>8. Record</w:t>
+      </w:r>
+      <w:r>
+        <w:t xml:space="preserve"> (insert)</w:t>
+      </w:r>
+      <w:r>
+        <w:t xml:space="preserve"> the actual data of </w:t>
+      </w:r>
+      <w:r>
+        <w:t xml:space="preserve">a given </w:t>
+      </w:r>
+      <w:r>
+        <w:t>trip</w:t>
+      </w:r>
+      <w:r>
+        <w:t xml:space="preserve"> </w:t>
+      </w:r>
+      <w:r>
+        <w:t>offering specified</w:t>
+      </w:r>
+      <w:r>
+        <w:t xml:space="preserve"> by </w:t>
+      </w:r>
+      <w:r>
+        <w:t xml:space="preserve">its key. The actual data include the attributes of the table </w:t>
       </w:r>
       <w:proofErr w:type="spellStart"/>
       <w:r>
         <w:rPr>
           <w:b/>
         </w:rPr>
-        <w:t>TripStopInfo</w:t>
+        <w:t>ActualTripStopInfo</w:t>
       </w:r>
       <w:proofErr w:type="spellEnd"/>
       <w:r>
-        <w:t>).</w:t>
-      </w:r>
-    </w:p>
-    <w:p>
-      <w:r>
-        <w:t>-Done</w:t>
-      </w:r>
-    </w:p>
-    <w:p/>
-    <w:p/>
-    <w:p>
-      <w:r>
-        <w:t xml:space="preserve">4. </w:t>
-      </w:r>
-      <w:r>
-        <w:t xml:space="preserve">Display the weekly schedule of a given driver and </w:t>
-      </w:r>
-      <w:r>
-        <w:t>date.</w:t>
-      </w:r>
-    </w:p>
-    <w:p>
-      <w:r>
-        <w:t>-Done</w:t>
-      </w:r>
-    </w:p>
-    <w:p/>
-    <w:p>
-      <w:r>
-        <w:t>5. Add a drive</w:t>
-      </w:r>
-      <w:r>
+        <w:rPr>
+          <w:b/>
+        </w:rPr>
         <w:t>.</w:t>
       </w:r>
     </w:p>
     <w:p>
-      <w:r>
-        <w:t>-</w:t>
-      </w:r>
-      <w:r>
-        <w:t>Done</w:t>
-      </w:r>
-    </w:p>
-    <w:p/>
-    <w:p>
-      <w:r>
-        <w:t>6. Add a bus</w:t>
-      </w:r>
-      <w:r>
-        <w:t>.</w:t>
-      </w:r>
-    </w:p>
-    <w:p>
-      <w:r>
-        <w:t>-</w:t>
-      </w:r>
-      <w:r>
-        <w:t>Done</w:t>
-      </w:r>
-    </w:p>
-    <w:p/>
-    <w:p>
-      <w:r>
-        <w:t>7. Delete a bus</w:t>
-      </w:r>
-      <w:r>
-        <w:t>.</w:t>
-      </w:r>
-    </w:p>
-    <w:p>
-      <w:r>
-        <w:t>-</w:t>
-      </w:r>
-      <w:r>
-        <w:t>Done</w:t>
-      </w:r>
-    </w:p>
-    <w:p/>
-    <w:p>
       <w:pPr>
         <w:rPr>
           <w:b/>
         </w:rPr>
       </w:pPr>
-      <w:r>
-        <w:t>8. Record</w:t>
-      </w:r>
-      <w:r>
-        <w:t xml:space="preserve"> (insert)</w:t>
-      </w:r>
-      <w:r>
-        <w:t xml:space="preserve"> the actual data of </w:t>
-      </w:r>
-      <w:r>
-        <w:t xml:space="preserve">a given </w:t>
-      </w:r>
-      <w:r>
-        <w:t>trip</w:t>
-      </w:r>
-      <w:r>
-        <w:t xml:space="preserve"> </w:t>
-      </w:r>
-      <w:r>
-        <w:t>offering specified</w:t>
-      </w:r>
-      <w:r>
-        <w:t xml:space="preserve"> by </w:t>
-      </w:r>
-      <w:r>
-        <w:t xml:space="preserve">its key. The actual data include the attributes of the table </w:t>
-      </w:r>
-      <w:proofErr w:type="spellStart"/>
-      <w:r>
-        <w:rPr>
-          <w:b/>
-        </w:rPr>
-        <w:t>ActualTripStopInfo</w:t>
-      </w:r>
-      <w:proofErr w:type="spellEnd"/>
-      <w:r>
-        <w:rPr>
-          <w:b/>
-        </w:rPr>
-        <w:t>.</w:t>
-      </w:r>
-    </w:p>
-    <w:p>
-      <w:r>
-        <w:t>-</w:t>
-      </w:r>
-      <w:r>
-        <w:t>Done</w:t>
-      </w:r>
     </w:p>
     <w:p>
       <w:pPr>
@@ -798,21 +1239,31 @@
           <w:b/>
         </w:rPr>
       </w:pPr>
-    </w:p>
-    <w:p>
-      <w:pPr>
-        <w:rPr>
-          <w:b/>
-        </w:rPr>
-      </w:pPr>
-    </w:p>
-    <w:p/>
+      <w:r>
+        <w:rPr>
+          <w:b/>
+        </w:rPr>
+        <w:pict>
+          <v:shape id="_x0000_i1044" type="#_x0000_t75" style="width:320.55pt;height:517.15pt">
+            <v:imagedata r:id="rId30" o:title=""/>
+          </v:shape>
+        </w:pict>
+      </w:r>
+    </w:p>
+    <w:p>
+      <w:r>
+        <w:pict>
+          <v:shape id="_x0000_i1045" type="#_x0000_t75" style="width:6in;height:47.6pt">
+            <v:imagedata r:id="rId31" o:title=""/>
+          </v:shape>
+        </w:pict>
+      </w:r>
+    </w:p>
     <w:p>
       <w:r>
         <w:t>Test your program using several test data for the above transactions.</w:t>
       </w:r>
     </w:p>
-    <w:p/>
     <w:p>
       <w:r>
         <w:t>Please submit a hard copy</w:t>
@@ -830,8 +1281,6 @@
         <w:t xml:space="preserve">of all test data and its output in a large envelope. </w:t>
       </w:r>
     </w:p>
-    <w:p/>
-    <w:p/>
     <w:sectPr>
       <w:pgSz w:w="12240" w:h="15840"/>
       <w:pgMar w:top="1440" w:right="1800" w:bottom="1440" w:left="1800" w:header="720" w:footer="720" w:gutter="0"/>

</xml_diff>